<commit_message>
docs and comments updated
</commit_message>
<xml_diff>
--- a/docs/Raspored_časova_Marko_Sara.docx
+++ b/docs/Raspored_časova_Marko_Sara.docx
@@ -780,7 +780,13 @@
         <w:t xml:space="preserve"> učionica. </w:t>
       </w:r>
       <w:r>
-        <w:t xml:space="preserve">Jedan raspored podeljen je u </w:t>
+        <w:t xml:space="preserve">Jedan raspored </w:t>
+      </w:r>
+      <w:r>
+        <w:t>logički je podeljen</w:t>
+      </w:r>
+      <w:r>
+        <w:t xml:space="preserve"> u </w:t>
       </w:r>
       <w:r>
         <w:t>blokove</w:t>
@@ -796,6 +802,9 @@
       </w:r>
       <w:r>
         <w:t xml:space="preserve"> aktivnosti između blokova je rešeno proverama u kodu</w:t>
+      </w:r>
+      <w:r>
+        <w:t>, dok je sama jedinka implementirana kao jednodimenziona lista</w:t>
       </w:r>
       <w:r>
         <w:t xml:space="preserve">. Radi pojednostavljenja logike, vremenski intervali odnosno satnice podeljene su na intervale od po 15 minuta – to je jedinica vremena odnosno trajanje jednog </w:t>
@@ -849,7 +858,27 @@
         <w:t>koja predstavlja raspored časo</w:t>
       </w:r>
       <w:r>
-        <w:t>va po učionicama i danima, pri čemu je implementirano kao matrica (lista listi) gde su redovi dani a kolone učionice</w:t>
+        <w:t xml:space="preserve">va po učionicama i danima, </w:t>
+      </w:r>
+      <w:r>
+        <w:t xml:space="preserve">dužina liste jeste </w:t>
+      </w:r>
+    </w:p>
+    <w:p>
+      <w:pPr>
+        <w:ind w:left="720" w:firstLine="720"/>
+      </w:pPr>
+      <w:r>
+        <w:t xml:space="preserve">12 (sati)  * 4 (četvrtine sata) * 5 (dana) * 5 (učionica) = 1200 </w:t>
+      </w:r>
+      <w:r>
+        <w:rPr>
+          <w:i/>
+        </w:rPr>
+        <w:t>timeslot</w:t>
+      </w:r>
+      <w:r>
+        <w:t>-ova</w:t>
       </w:r>
     </w:p>
     <w:p>
@@ -864,6 +893,7 @@
         <w:rPr>
           <w:i/>
         </w:rPr>
+        <w:lastRenderedPageBreak/>
         <w:t xml:space="preserve">mapping </w:t>
       </w:r>
       <w:r>
@@ -936,7 +966,6 @@
         <w:rPr>
           <w:i/>
         </w:rPr>
-        <w:lastRenderedPageBreak/>
         <w:t xml:space="preserve">block_size </w:t>
       </w:r>
       <w:r>
@@ -1063,6 +1092,14 @@
         </w:rPr>
         <w:t>Formiranje prve generacije</w:t>
       </w:r>
+      <w:r>
+        <w:rPr>
+          <w:b/>
+        </w:rPr>
+        <w:t xml:space="preserve"> </w:t>
+      </w:r>
+      <w:bookmarkStart w:id="0" w:name="_GoBack"/>
+      <w:bookmarkEnd w:id="0"/>
     </w:p>
     <w:p>
       <w:pPr>
@@ -1118,8 +1155,6 @@
         </w:rPr>
         <w:t>Selekcija</w:t>
       </w:r>
-      <w:bookmarkStart w:id="0" w:name="_GoBack"/>
-      <w:bookmarkEnd w:id="0"/>
     </w:p>
     <w:p>
       <w:pPr>
@@ -1138,6 +1173,28 @@
         </w:rPr>
         <w:t>Ukrštanje</w:t>
       </w:r>
+      <w:r>
+        <w:rPr>
+          <w:b/>
+        </w:rPr>
+        <w:t xml:space="preserve"> (</w:t>
+      </w:r>
+      <w:r>
+        <w:rPr>
+          <w:b/>
+          <w:i/>
+        </w:rPr>
+        <w:t>crossover</w:t>
+      </w:r>
+      <w:r>
+        <w:rPr>
+          <w:b/>
+        </w:rPr>
+        <w:t>)</w:t>
+      </w:r>
+      <w:r>
+        <w:t xml:space="preserve"> </w:t>
+      </w:r>
     </w:p>
     <w:p>
       <w:pPr>
@@ -1191,7 +1248,7 @@
     <w:p/>
     <w:p>
       <w:r>
-        <w:t xml:space="preserve">Rešavanje problema aproksimacionim metodama Rešenje koje smo odabrali kao </w:t>
+        <w:t>Diskutovanje parametara odabranih kao finalni</w:t>
       </w:r>
     </w:p>
     <w:p/>
@@ -1313,7 +1370,7 @@
         <w:rFonts w:ascii="Symbol" w:hAnsi="Symbol" w:hint="default"/>
       </w:rPr>
     </w:lvl>
-    <w:lvl w:ilvl="1" w:tplc="04090003" w:tentative="1">
+    <w:lvl w:ilvl="1" w:tplc="04090003">
       <w:start w:val="1"/>
       <w:numFmt w:val="bullet"/>
       <w:lvlText w:val="o"/>

</xml_diff>

<commit_message>
docs update + new good schedules
</commit_message>
<xml_diff>
--- a/docs/Raspored_časova_Marko_Sara.docx
+++ b/docs/Raspored_časova_Marko_Sara.docx
@@ -630,13 +630,13 @@
     <w:p>
       <w:pPr>
         <w:pStyle w:val="Heading1"/>
+        <w:spacing w:before="0" w:after="240"/>
       </w:pPr>
       <w:r>
         <w:lastRenderedPageBreak/>
         <w:t>Opis problema</w:t>
       </w:r>
     </w:p>
-    <w:p/>
     <w:p>
       <w:pPr>
         <w:pStyle w:val="Heading1"/>
@@ -700,12 +700,12 @@
     <w:p>
       <w:pPr>
         <w:pStyle w:val="Heading1"/>
+        <w:spacing w:after="240"/>
       </w:pPr>
       <w:r>
         <w:t>Uvod</w:t>
       </w:r>
     </w:p>
-    <w:p/>
     <w:p>
       <w:r>
         <w:t>Evolutivno</w:t>
@@ -747,16 +747,15 @@
         <w:t>Na početku algoritma je uvek potrebno generisati nasumično prvu generaciju koja će ući u pomenuti ciklus.</w:t>
       </w:r>
     </w:p>
-    <w:p/>
     <w:p>
       <w:pPr>
         <w:pStyle w:val="Heading1"/>
+        <w:spacing w:before="200" w:after="240"/>
       </w:pPr>
       <w:r>
         <w:t>Implementacija</w:t>
       </w:r>
     </w:p>
-    <w:p/>
     <w:p>
       <w:r>
         <w:t xml:space="preserve">Genetski algoritam je na ovom problemu u početku implementiran kroz definisanje njegovih koraka i ulaznih parametara. Osnova ovog algoritma je upravo jedinka – u našem slučaju jedinka jeste jedan raspored časova odnosno način da se ulazni časovi rasporede u </w:t>
@@ -855,7 +854,12 @@
         <w:t xml:space="preserve">– listu </w:t>
       </w:r>
       <w:r>
-        <w:t>koja predstavlja raspored časo</w:t>
+        <w:t>koja predstavlja raspored čas</w:t>
+      </w:r>
+      <w:bookmarkStart w:id="0" w:name="_GoBack"/>
+      <w:bookmarkEnd w:id="0"/>
+      <w:r>
+        <w:t>o</w:t>
       </w:r>
       <w:r>
         <w:t xml:space="preserve">va po učionicama i danima, </w:t>
@@ -893,7 +897,6 @@
         <w:rPr>
           <w:i/>
         </w:rPr>
-        <w:lastRenderedPageBreak/>
         <w:t xml:space="preserve">mapping </w:t>
       </w:r>
       <w:r>
@@ -974,25 +977,585 @@
     </w:p>
     <w:p>
       <w:r>
-        <w:t>Sem i</w:t>
-      </w:r>
-      <w:r>
-        <w:t>mplementacija funkcionalnosti,</w:t>
-      </w:r>
-      <w:r>
-        <w:t xml:space="preserve"> p</w:t>
-      </w:r>
-      <w:r>
-        <w:t>arametri zadati</w:t>
-      </w:r>
-      <w:r>
+        <w:lastRenderedPageBreak/>
+        <w:t xml:space="preserve">Populacija je implementirana kao lista jedinki odnosno objekata </w:t>
+      </w:r>
+      <w:r>
+        <w:rPr>
+          <w:i/>
+        </w:rPr>
+        <w:t>Schedule</w:t>
+      </w:r>
+      <w:r>
+        <w:t xml:space="preserve">. </w:t>
+      </w:r>
+    </w:p>
+    <w:p>
+      <w:pPr>
+        <w:ind w:firstLine="720"/>
+      </w:pPr>
+      <w:r>
+        <w:rPr>
+          <w:b/>
+        </w:rPr>
+        <w:t>Formiranje prve generacije</w:t>
+      </w:r>
+      <w:r>
+        <w:rPr>
+          <w:b/>
+        </w:rPr>
         <w:t xml:space="preserve"> </w:t>
       </w:r>
       <w:r>
-        <w:t>pre pokretanja</w:t>
-      </w:r>
-      <w:r>
-        <w:t xml:space="preserve"> programa (u </w:t>
+        <w:t xml:space="preserve">vrši se tako što se funkcija </w:t>
+      </w:r>
+      <w:r>
+        <w:rPr>
+          <w:i/>
+        </w:rPr>
+        <w:t>set_random_classes</w:t>
+      </w:r>
+      <w:r>
+        <w:t xml:space="preserve"> poziva nad praznim inicijalizovanim rasporedima. Ova funkcija prolazi kroz sve časove zadate ulaznim fajlom i smešta svaku od aktivnosti u nasumični blok. Pokušava da smesti časove tako da nema preklapanja odnosno</w:t>
+      </w:r>
+      <w:r>
+        <w:rPr>
+          <w:i/>
+        </w:rPr>
+        <w:t xml:space="preserve"> overlap</w:t>
+      </w:r>
+      <w:r>
+        <w:t xml:space="preserve"> ukoliko je to moguće.</w:t>
+      </w:r>
+      <w:r>
+        <w:t xml:space="preserve"> Svakoj jedinki se pri kreiranju računa i </w:t>
+      </w:r>
+      <w:r>
+        <w:rPr>
+          <w:i/>
+        </w:rPr>
+        <w:t>fitness score</w:t>
+      </w:r>
+      <w:r>
+        <w:t>.</w:t>
+      </w:r>
+    </w:p>
+    <w:p>
+      <w:pPr>
+        <w:ind w:firstLine="720"/>
+        <w:rPr>
+          <w:rFonts w:eastAsiaTheme="minorEastAsia"/>
+        </w:rPr>
+      </w:pPr>
+      <w:r>
+        <w:rPr>
+          <w:b/>
+        </w:rPr>
+        <w:t xml:space="preserve">Kriterijum optimalnosti </w:t>
+      </w:r>
+      <w:r>
+        <w:t xml:space="preserve">ove metode optimizacije je već unapred zadat u specifikaciji problema. Cilj je da prosečno vreme početka nastave za svaku učionicu i svaki dan bude što kasnije, a prosečno vreme završetka što kasnije. Ukoliko obeležimo broj učionica sa </w:t>
+      </w:r>
+      <m:oMath>
+        <m:r>
+          <w:rPr>
+            <w:rFonts w:ascii="Cambria Math" w:hAnsi="Cambria Math"/>
+          </w:rPr>
+          <m:t>n</m:t>
+        </m:r>
+      </m:oMath>
+      <w:r>
+        <w:t xml:space="preserve">, broj radnih dana sa </w:t>
+      </w:r>
+      <m:oMath>
+        <m:r>
+          <w:rPr>
+            <w:rFonts w:ascii="Cambria Math" w:hAnsi="Cambria Math"/>
+          </w:rPr>
+          <m:t>m</m:t>
+        </m:r>
+      </m:oMath>
+      <w:r>
+        <w:rPr>
+          <w:rFonts w:eastAsiaTheme="minorEastAsia"/>
+        </w:rPr>
+        <w:t xml:space="preserve"> tada će broj kombinacija učionica i dana biti </w:t>
+      </w:r>
+      <m:oMath>
+        <m:r>
+          <w:rPr>
+            <w:rFonts w:ascii="Cambria Math" w:eastAsiaTheme="minorEastAsia" w:hAnsi="Cambria Math"/>
+          </w:rPr>
+          <m:t>n ∙m</m:t>
+        </m:r>
+      </m:oMath>
+      <w:r>
+        <w:rPr>
+          <w:rFonts w:eastAsiaTheme="minorEastAsia"/>
+        </w:rPr>
+        <w:t xml:space="preserve"> i to možemo nazvati broj blokova</w:t>
+      </w:r>
+      <w:r>
+        <w:rPr>
+          <w:rFonts w:eastAsiaTheme="minorEastAsia"/>
+        </w:rPr>
+        <w:t xml:space="preserve">. </w:t>
+      </w:r>
+      <w:r>
+        <w:rPr>
+          <w:rFonts w:eastAsiaTheme="minorEastAsia"/>
+        </w:rPr>
+        <w:t xml:space="preserve">Takođe, za svaki od ovih blokova može se definisati </w:t>
+      </w:r>
+      <m:oMath>
+        <m:sSub>
+          <m:sSubPr>
+            <m:ctrlPr>
+              <w:rPr>
+                <w:rFonts w:ascii="Cambria Math" w:eastAsiaTheme="minorEastAsia" w:hAnsi="Cambria Math"/>
+                <w:i/>
+              </w:rPr>
+            </m:ctrlPr>
+          </m:sSubPr>
+          <m:e>
+            <m:r>
+              <w:rPr>
+                <w:rFonts w:ascii="Cambria Math" w:eastAsiaTheme="minorEastAsia" w:hAnsi="Cambria Math"/>
+              </w:rPr>
+              <m:t>p</m:t>
+            </m:r>
+          </m:e>
+          <m:sub>
+            <m:r>
+              <w:rPr>
+                <w:rFonts w:ascii="Cambria Math" w:eastAsiaTheme="minorEastAsia" w:hAnsi="Cambria Math"/>
+              </w:rPr>
+              <m:t>i</m:t>
+            </m:r>
+          </m:sub>
+        </m:sSub>
+      </m:oMath>
+      <w:r>
+        <w:rPr>
+          <w:rFonts w:eastAsiaTheme="minorEastAsia"/>
+        </w:rPr>
+        <w:t xml:space="preserve"> odnosno vreme od 07:00 do početka prvog časa, kao i </w:t>
+      </w:r>
+      <m:oMath>
+        <m:sSub>
+          <m:sSubPr>
+            <m:ctrlPr>
+              <w:rPr>
+                <w:rFonts w:ascii="Cambria Math" w:eastAsiaTheme="minorEastAsia" w:hAnsi="Cambria Math"/>
+                <w:i/>
+              </w:rPr>
+            </m:ctrlPr>
+          </m:sSubPr>
+          <m:e>
+            <m:r>
+              <w:rPr>
+                <w:rFonts w:ascii="Cambria Math" w:eastAsiaTheme="minorEastAsia" w:hAnsi="Cambria Math"/>
+              </w:rPr>
+              <m:t>k</m:t>
+            </m:r>
+          </m:e>
+          <m:sub>
+            <m:r>
+              <w:rPr>
+                <w:rFonts w:ascii="Cambria Math" w:eastAsiaTheme="minorEastAsia" w:hAnsi="Cambria Math"/>
+              </w:rPr>
+              <m:t>i</m:t>
+            </m:r>
+          </m:sub>
+        </m:sSub>
+      </m:oMath>
+      <w:r>
+        <w:rPr>
+          <w:rFonts w:eastAsiaTheme="minorEastAsia"/>
+        </w:rPr>
+        <w:t xml:space="preserve"> vreme od kraja poslednjeg časa do 19:00. Ako ovaj kriterijum formalizujemo to je:</w:t>
+      </w:r>
+    </w:p>
+    <w:p>
+      <m:oMathPara>
+        <m:oMath>
+          <m:sSup>
+            <m:sSupPr>
+              <m:ctrlPr>
+                <w:rPr>
+                  <w:rFonts w:ascii="Cambria Math" w:hAnsi="Cambria Math"/>
+                </w:rPr>
+              </m:ctrlPr>
+            </m:sSupPr>
+            <m:e>
+              <m:r>
+                <w:rPr>
+                  <w:rFonts w:ascii="Cambria Math" w:hAnsi="Cambria Math"/>
+                </w:rPr>
+                <m:t>f(p, k)</m:t>
+              </m:r>
+            </m:e>
+            <m:sup/>
+          </m:sSup>
+          <m:r>
+            <w:rPr>
+              <w:rFonts w:ascii="Cambria Math" w:eastAsia="Cambria Math" w:hAnsi="Cambria Math" w:cs="Cambria Math"/>
+            </w:rPr>
+            <m:t>=</m:t>
+          </m:r>
+          <m:nary>
+            <m:naryPr>
+              <m:chr m:val="∑"/>
+              <m:grow m:val="1"/>
+              <m:ctrlPr>
+                <w:rPr>
+                  <w:rFonts w:ascii="Cambria Math" w:hAnsi="Cambria Math"/>
+                </w:rPr>
+              </m:ctrlPr>
+            </m:naryPr>
+            <m:sub>
+              <m:r>
+                <w:rPr>
+                  <w:rFonts w:ascii="Cambria Math" w:eastAsia="Cambria Math" w:hAnsi="Cambria Math" w:cs="Cambria Math"/>
+                </w:rPr>
+                <m:t>i=1</m:t>
+              </m:r>
+            </m:sub>
+            <m:sup>
+              <m:r>
+                <w:rPr>
+                  <w:rFonts w:ascii="Cambria Math" w:eastAsia="Cambria Math" w:hAnsi="Cambria Math" w:cs="Cambria Math"/>
+                </w:rPr>
+                <m:t>n ∙ m</m:t>
+              </m:r>
+            </m:sup>
+            <m:e>
+              <m:sSub>
+                <m:sSubPr>
+                  <m:ctrlPr>
+                    <w:rPr>
+                      <w:rFonts w:ascii="Cambria Math" w:hAnsi="Cambria Math"/>
+                    </w:rPr>
+                  </m:ctrlPr>
+                </m:sSubPr>
+                <m:e>
+                  <m:r>
+                    <w:rPr>
+                      <w:rFonts w:ascii="Cambria Math" w:hAnsi="Cambria Math"/>
+                    </w:rPr>
+                    <m:t>p</m:t>
+                  </m:r>
+                </m:e>
+                <m:sub>
+                  <m:r>
+                    <w:rPr>
+                      <w:rFonts w:ascii="Cambria Math" w:hAnsi="Cambria Math"/>
+                    </w:rPr>
+                    <m:t>i</m:t>
+                  </m:r>
+                </m:sub>
+              </m:sSub>
+              <m:r>
+                <w:rPr>
+                  <w:rFonts w:ascii="Cambria Math" w:hAnsi="Cambria Math"/>
+                </w:rPr>
+                <m:t>∙</m:t>
+              </m:r>
+              <m:sSub>
+                <m:sSubPr>
+                  <m:ctrlPr>
+                    <w:rPr>
+                      <w:rFonts w:ascii="Cambria Math" w:hAnsi="Cambria Math"/>
+                      <w:i/>
+                    </w:rPr>
+                  </m:ctrlPr>
+                </m:sSubPr>
+                <m:e>
+                  <m:r>
+                    <w:rPr>
+                      <w:rFonts w:ascii="Cambria Math" w:hAnsi="Cambria Math"/>
+                    </w:rPr>
+                    <m:t>k</m:t>
+                  </m:r>
+                </m:e>
+                <m:sub>
+                  <m:r>
+                    <w:rPr>
+                      <w:rFonts w:ascii="Cambria Math" w:hAnsi="Cambria Math"/>
+                    </w:rPr>
+                    <m:t>i</m:t>
+                  </m:r>
+                </m:sub>
+              </m:sSub>
+            </m:e>
+          </m:nary>
+        </m:oMath>
+      </m:oMathPara>
+    </w:p>
+    <w:p>
+      <w:pPr>
+        <w:ind w:firstLine="720"/>
+      </w:pPr>
+      <w:r>
+        <w:rPr>
+          <w:b/>
+          <w:i/>
+        </w:rPr>
+        <w:t xml:space="preserve">Fitness </w:t>
+      </w:r>
+      <w:r>
+        <w:rPr>
+          <w:b/>
+        </w:rPr>
+        <w:t xml:space="preserve">funkcija </w:t>
+      </w:r>
+      <w:r>
+        <w:t>služi da odredimo koje jedinke su bolje od drugih. U našoj implementaciji, fitness funkcija se sastoji od 2 dela: prvi deo proverava validnost rasporeda i boduje ga u skladu sa tim, a drugi deo služi da vrednuje učionice u kojima časovi počinju kasnije i završavaju se ranije kao bolje. Konačan rezultat je kombinacija ova dva bodovanja.</w:t>
+      </w:r>
+    </w:p>
+    <w:p>
+      <w:pPr>
+        <w:ind w:firstLine="720"/>
+        <w:jc w:val="center"/>
+      </w:pPr>
+      <w:r>
+        <w:t>Ovde možda formula</w:t>
+      </w:r>
+    </w:p>
+    <w:p>
+      <w:pPr>
+        <w:ind w:firstLine="720"/>
+      </w:pPr>
+      <w:r>
+        <w:rPr>
+          <w:b/>
+        </w:rPr>
+        <w:t>Selekcija</w:t>
+      </w:r>
+      <w:r>
+        <w:rPr>
+          <w:b/>
+        </w:rPr>
+        <w:t xml:space="preserve"> </w:t>
+      </w:r>
+      <w:r>
+        <w:t xml:space="preserve">odnosno izbor jedinki koje čine sledeću generaciju implementirana je kroz elitizam. Elitizam podrazumeva da postoji podela između roditeljske populacije i populacije dece. Iz roditeljske populacije u sledeću </w:t>
+      </w:r>
+      <w:r>
+        <w:t xml:space="preserve">prelazi samo </w:t>
+      </w:r>
+      <w:r>
+        <w:rPr>
+          <w:i/>
+        </w:rPr>
+        <w:t>n</w:t>
+      </w:r>
+      <w:r>
+        <w:t xml:space="preserve"> najboljih jedinki po fitnesu (elita), dok se ostatak nove populacije popunjava najboljim jedinkama dece. </w:t>
+      </w:r>
+    </w:p>
+    <w:p>
+      <w:pPr>
+        <w:ind w:firstLine="720"/>
+        <w:rPr>
+          <w:b/>
+        </w:rPr>
+      </w:pPr>
+      <w:r>
+        <w:rPr>
+          <w:b/>
+        </w:rPr>
+        <w:t>Ukrštanje</w:t>
+      </w:r>
+      <w:r>
+        <w:rPr>
+          <w:b/>
+        </w:rPr>
+        <w:t xml:space="preserve"> (</w:t>
+      </w:r>
+      <w:r>
+        <w:rPr>
+          <w:b/>
+          <w:i/>
+        </w:rPr>
+        <w:t>crossover</w:t>
+      </w:r>
+      <w:r>
+        <w:rPr>
+          <w:b/>
+        </w:rPr>
+        <w:t>)</w:t>
+      </w:r>
+      <w:r>
+        <w:t xml:space="preserve"> </w:t>
+      </w:r>
+      <w:r>
+        <w:t xml:space="preserve">implementirano je tako da dva roditelja daju dvoje dece. Izbor roditelja vrši se ruletskom selekcijom gde se favorizuju jedinke sa boljim fitnesom ali ipak se unosi i stepen nasumičnosti. Za rangiranje jedinki se ne koristi njihov fitnes već rang njihovog fitnesa radi skaliranja i efikasnije randomizacije roditelja. Ovaj način odabira je bitan kako se ne bi došlo do jednolikosti populacije, a opet se smanjuje šansa da manje adaptirane jedinke daju potomstvo. Samo ukrštanje je implementirano </w:t>
+      </w:r>
+      <w:r>
+        <w:t xml:space="preserve">preko </w:t>
+      </w:r>
+      <w:r>
+        <w:rPr>
+          <w:i/>
+        </w:rPr>
+        <w:t>three-way crossover</w:t>
+      </w:r>
+      <w:r>
+        <w:t xml:space="preserve"> tehnike – odaberu se 2 tačke odnosno indeksa u listi časova koje dele oba roditelja na po 3 segmenta časova. Ta 3 segmenta se kombinuju kao 1-2-1 i 2-1-2 čime se dobijaju 2 nove jedinke. Postoji pokušaj korekcije ako dođe do preklapanja pri ovakvim rotacijama časova. Nakon što se formiraju nove jedinke, one potencijalno prolaze kroz mutacije.</w:t>
+      </w:r>
+    </w:p>
+    <w:p>
+      <w:pPr>
+        <w:ind w:firstLine="720"/>
+      </w:pPr>
+      <w:r>
+        <w:rPr>
+          <w:b/>
+        </w:rPr>
+        <w:t>Mutacije</w:t>
+      </w:r>
+      <w:r>
+        <w:t xml:space="preserve"> služe da unesu varijabilnost u populaciju i pomognu da se prođe neki lokalni ekstrem. Zato je i u ovoj implementaciji funkcija mutacije u formi randomizaciji odnosno </w:t>
+      </w:r>
+      <w:r>
+        <w:rPr>
+          <w:i/>
+        </w:rPr>
+        <w:t>shuffle</w:t>
+      </w:r>
+      <w:r>
+        <w:t xml:space="preserve"> časova – časovi se sa trenutne pozicije nasumično premeštaju na druge pozicije. Broj časova koji se ovako premešta je takođe varijabilan i to nasumičan između </w:t>
+      </w:r>
+      <m:oMath>
+        <m:f>
+          <m:fPr>
+            <m:ctrlPr>
+              <w:rPr>
+                <w:rFonts w:ascii="Cambria Math" w:hAnsi="Cambria Math"/>
+                <w:i/>
+              </w:rPr>
+            </m:ctrlPr>
+          </m:fPr>
+          <m:num>
+            <m:r>
+              <w:rPr>
+                <w:rFonts w:ascii="Cambria Math" w:hAnsi="Cambria Math"/>
+              </w:rPr>
+              <m:t>1</m:t>
+            </m:r>
+          </m:num>
+          <m:den>
+            <m:r>
+              <w:rPr>
+                <w:rFonts w:ascii="Cambria Math" w:hAnsi="Cambria Math"/>
+              </w:rPr>
+              <m:t>4</m:t>
+            </m:r>
+          </m:den>
+        </m:f>
+      </m:oMath>
+      <w:r>
+        <w:rPr>
+          <w:rFonts w:eastAsiaTheme="minorEastAsia"/>
+        </w:rPr>
+        <w:t xml:space="preserve">  </w:t>
+      </w:r>
+      <w:r>
+        <w:rPr>
+          <w:rFonts w:eastAsiaTheme="minorEastAsia"/>
+        </w:rPr>
+        <w:t>i</w:t>
+      </w:r>
+      <w:r>
+        <w:rPr>
+          <w:rFonts w:eastAsiaTheme="minorEastAsia"/>
+        </w:rPr>
+        <w:t xml:space="preserve"> </w:t>
+      </w:r>
+      <w:r>
+        <w:rPr>
+          <w:rFonts w:eastAsiaTheme="minorEastAsia"/>
+        </w:rPr>
+        <w:t xml:space="preserve"> </w:t>
+      </w:r>
+      <m:oMath>
+        <m:f>
+          <m:fPr>
+            <m:ctrlPr>
+              <w:rPr>
+                <w:rFonts w:ascii="Cambria Math" w:eastAsiaTheme="minorEastAsia" w:hAnsi="Cambria Math"/>
+                <w:i/>
+              </w:rPr>
+            </m:ctrlPr>
+          </m:fPr>
+          <m:num>
+            <m:r>
+              <w:rPr>
+                <w:rFonts w:ascii="Cambria Math" w:eastAsiaTheme="minorEastAsia" w:hAnsi="Cambria Math"/>
+              </w:rPr>
+              <m:t>1</m:t>
+            </m:r>
+          </m:num>
+          <m:den>
+            <m:r>
+              <w:rPr>
+                <w:rFonts w:ascii="Cambria Math" w:eastAsiaTheme="minorEastAsia" w:hAnsi="Cambria Math"/>
+              </w:rPr>
+              <m:t>16</m:t>
+            </m:r>
+          </m:den>
+        </m:f>
+      </m:oMath>
+      <w:r>
+        <w:rPr>
+          <w:rFonts w:eastAsiaTheme="minorEastAsia"/>
+        </w:rPr>
+        <w:t xml:space="preserve"> ukupnog broja časova.</w:t>
+      </w:r>
+      <w:r>
+        <w:rPr>
+          <w:rFonts w:eastAsiaTheme="minorEastAsia"/>
+        </w:rPr>
+        <w:t xml:space="preserve"> Šansa da se mutacija desi je varijabilna tokom izvršavanja algoritma i sa brojem generacija opada.</w:t>
+      </w:r>
+    </w:p>
+    <w:p>
+      <w:r>
+        <w:t>Algoritam se ponavlja dok se ne dođe do maksimalnog broja generacija</w:t>
+      </w:r>
+      <w:r>
+        <w:t xml:space="preserve"> ili dovoljno blizu rešenja (vrednosti </w:t>
+      </w:r>
+      <w:r>
+        <w:rPr>
+          <w:i/>
+        </w:rPr>
+        <w:t>fitness score</w:t>
+      </w:r>
+      <w:r>
+        <w:t xml:space="preserve">-a </w:t>
+      </w:r>
+      <w:r>
+        <w:t>najbolje</w:t>
+      </w:r>
+      <w:r>
+        <w:t xml:space="preserve"> jedinke u populaciji) za koje se smatra da je optimalno.</w:t>
+      </w:r>
+    </w:p>
+    <w:p>
+      <w:pPr>
+        <w:pStyle w:val="Heading1"/>
+        <w:spacing w:after="240"/>
+      </w:pPr>
+      <w:r>
+        <w:lastRenderedPageBreak/>
+        <w:t>Zaključak</w:t>
+      </w:r>
+    </w:p>
+    <w:p>
+      <w:r>
+        <w:t xml:space="preserve">Sem implementacija funkcionalnosti, parametri zadati pre pokretanja programa (u </w:t>
       </w:r>
       <w:r>
         <w:rPr>
@@ -1001,22 +1564,7 @@
         <w:t>const.py</w:t>
       </w:r>
       <w:r>
-        <w:t xml:space="preserve"> fajlu)</w:t>
-      </w:r>
-      <w:r>
-        <w:t xml:space="preserve"> takođe</w:t>
-      </w:r>
-      <w:r>
-        <w:t xml:space="preserve"> utiču na rezultate algoritma. Parametri</w:t>
-      </w:r>
-      <w:r>
-        <w:t xml:space="preserve"> obuhvataju</w:t>
-      </w:r>
-      <w:r>
-        <w:t>:</w:t>
-      </w:r>
-      <w:r>
-        <w:t xml:space="preserve"> broj radnih dana u nedelji </w:t>
+        <w:t xml:space="preserve"> fajlu) takođe utiču na rezultate algoritma. Parametri obuhvataju: broj radnih dana u nedelji </w:t>
       </w:r>
       <w:r>
         <w:rPr>
@@ -1069,186 +1617,422 @@
         </w:rPr>
         <w:t>MAX_GENERATIONS.</w:t>
       </w:r>
-    </w:p>
-    <w:p>
-      <w:r>
-        <w:t>Prilikom pokretanja programa, podaci o časovima se učitavaju iz zadate tekstualne datoteke i dolazi do formiranja prve generacije.</w:t>
-      </w:r>
-    </w:p>
-    <w:p>
-      <w:pPr>
-        <w:pStyle w:val="ListParagraph"/>
-        <w:numPr>
-          <w:ilvl w:val="0"/>
-          <w:numId w:val="2"/>
-        </w:numPr>
-        <w:rPr>
-          <w:b/>
-        </w:rPr>
-      </w:pPr>
-      <w:r>
-        <w:rPr>
-          <w:b/>
-        </w:rPr>
-        <w:t>Formiranje prve generacije</w:t>
-      </w:r>
-      <w:r>
-        <w:rPr>
-          <w:b/>
+      <w:r>
+        <w:t xml:space="preserve"> Ovde ćemo diskutovati koje vrednosti ovih parametara su izabrane kao optimalne i zašto.</w:t>
+      </w:r>
+    </w:p>
+    <w:p>
+      <w:pPr>
+        <w:rPr>
+          <w:i/>
+        </w:rPr>
+      </w:pPr>
+      <w:r>
+        <w:t xml:space="preserve">Parametri </w:t>
+      </w:r>
+      <w:r>
+        <w:rPr>
+          <w:i/>
+        </w:rPr>
+        <w:t xml:space="preserve">DAYS_NUM </w:t>
+      </w:r>
+      <w:r>
+        <w:t xml:space="preserve">i </w:t>
+      </w:r>
+      <w:r>
+        <w:rPr>
+          <w:i/>
+        </w:rPr>
+        <w:t>FILE_PATH</w:t>
+      </w:r>
+      <w:r>
+        <w:t xml:space="preserve"> zadati su specifikacijom i iznose 5 i </w:t>
+      </w:r>
+      <w:r>
+        <w:rPr>
+          <w:i/>
+        </w:rPr>
+        <w:t>„data_timetable.txt“</w:t>
+      </w:r>
+      <w:r>
+        <w:rPr>
+          <w:i/>
+        </w:rPr>
+        <w:t>.</w:t>
+      </w:r>
+    </w:p>
+    <w:p>
+      <w:r>
+        <w:t xml:space="preserve">Parametar </w:t>
+      </w:r>
+      <w:r>
+        <w:rPr>
+          <w:i/>
+        </w:rPr>
+        <w:t>POPULATION_SIZE</w:t>
+      </w:r>
+      <w:r>
+        <w:t xml:space="preserve"> postavljen je na 100 jedinki jer se pri povećavanju populacije ne dolazi do boljeg rešenja, već algoritam samo postaje značajno sporiji.</w:t>
+      </w:r>
+    </w:p>
+    <w:p>
+      <w:r>
+        <w:t xml:space="preserve">Parametar </w:t>
+      </w:r>
+      <w:r>
+        <w:rPr>
+          <w:i/>
+        </w:rPr>
+        <w:t>KEEP_PERCENT</w:t>
+      </w:r>
+      <w:r>
+        <w:t xml:space="preserve"> koji se kristi pri selekciji (elitizmu) postavljen je na 0.2 jer se pri manjim procentima dešava da algoritam ne uspeva da nađe dovoljno dobro rešenje, a ukoliko se čuva više jedinki iz roditeljke populacije, sam fitnes brzo konvergira i nestane varijabilnost u populacijama.</w:t>
+      </w:r>
+    </w:p>
+    <w:p>
+      <w:r>
+        <w:t xml:space="preserve">Parametar </w:t>
+      </w:r>
+      <w:r>
+        <w:rPr>
+          <w:i/>
+        </w:rPr>
+        <w:t xml:space="preserve">MAX_GENERATIONS </w:t>
+      </w:r>
+      <w:r>
+        <w:t>je testiran više puta, ali pokazalo se da nakon 2000 generacija algoritam stagnira, tako da uglavnom nema potrebe za daljim izvršavanjem.</w:t>
+      </w:r>
+    </w:p>
+    <w:p>
+      <w:r>
+        <w:t xml:space="preserve">Što se tiče </w:t>
+      </w:r>
+      <w:r>
+        <w:rPr>
+          <w:i/>
+        </w:rPr>
+        <w:t xml:space="preserve">MUTATIONS_CHANCE </w:t>
+      </w:r>
+      <w:r>
+        <w:t xml:space="preserve">parametra, on sadrži 3 vrednosti i to </w:t>
+      </w:r>
+      <w:r>
+        <w:rPr>
+          <w:lang w:val="en-US"/>
+        </w:rPr>
+        <w:t xml:space="preserve">[0.4, 0.3, 0.2]. Prva </w:t>
+      </w:r>
+      <w:proofErr w:type="spellStart"/>
+      <w:r>
+        <w:rPr>
+          <w:lang w:val="en-US"/>
+        </w:rPr>
+        <w:t>vrednost</w:t>
+      </w:r>
+      <w:proofErr w:type="spellEnd"/>
+      <w:r>
+        <w:rPr>
+          <w:lang w:val="en-US"/>
+        </w:rPr>
+        <w:t xml:space="preserve"> 0.4 se </w:t>
+      </w:r>
+      <w:proofErr w:type="spellStart"/>
+      <w:r>
+        <w:rPr>
+          <w:lang w:val="en-US"/>
+        </w:rPr>
+        <w:t>primenjuje</w:t>
+      </w:r>
+      <w:proofErr w:type="spellEnd"/>
+      <w:r>
+        <w:rPr>
+          <w:lang w:val="en-US"/>
         </w:rPr>
         <w:t xml:space="preserve"> </w:t>
       </w:r>
-      <w:bookmarkStart w:id="0" w:name="_GoBack"/>
-      <w:bookmarkEnd w:id="0"/>
-    </w:p>
-    <w:p>
-      <w:pPr>
-        <w:pStyle w:val="ListParagraph"/>
-        <w:numPr>
-          <w:ilvl w:val="0"/>
-          <w:numId w:val="2"/>
-        </w:numPr>
-        <w:rPr>
-          <w:b/>
-        </w:rPr>
-      </w:pPr>
-      <w:r>
-        <w:rPr>
-          <w:b/>
-        </w:rPr>
-        <w:t xml:space="preserve">Kriterijum optimalnosti </w:t>
-      </w:r>
-    </w:p>
-    <w:p>
-      <w:pPr>
-        <w:pStyle w:val="ListParagraph"/>
-        <w:numPr>
-          <w:ilvl w:val="0"/>
-          <w:numId w:val="2"/>
-        </w:numPr>
-        <w:rPr>
-          <w:b/>
-        </w:rPr>
-      </w:pPr>
-      <w:r>
-        <w:rPr>
-          <w:b/>
-          <w:i/>
-        </w:rPr>
-        <w:t xml:space="preserve">Fitness </w:t>
-      </w:r>
-    </w:p>
-    <w:p>
-      <w:pPr>
-        <w:pStyle w:val="ListParagraph"/>
-        <w:numPr>
-          <w:ilvl w:val="0"/>
-          <w:numId w:val="2"/>
-        </w:numPr>
-        <w:rPr>
-          <w:b/>
-        </w:rPr>
-      </w:pPr>
-      <w:r>
-        <w:rPr>
-          <w:b/>
-        </w:rPr>
-        <w:t>Selekcija</w:t>
-      </w:r>
-    </w:p>
-    <w:p>
-      <w:pPr>
-        <w:pStyle w:val="ListParagraph"/>
-        <w:numPr>
-          <w:ilvl w:val="0"/>
-          <w:numId w:val="2"/>
-        </w:numPr>
-        <w:rPr>
-          <w:b/>
-        </w:rPr>
-      </w:pPr>
-      <w:r>
-        <w:rPr>
-          <w:b/>
-        </w:rPr>
-        <w:t>Ukrštanje</w:t>
-      </w:r>
-      <w:r>
-        <w:rPr>
-          <w:b/>
+      <w:proofErr w:type="spellStart"/>
+      <w:r>
+        <w:rPr>
+          <w:lang w:val="en-US"/>
+        </w:rPr>
+        <w:t>na</w:t>
+      </w:r>
+      <w:proofErr w:type="spellEnd"/>
+      <w:r>
+        <w:rPr>
+          <w:lang w:val="en-US"/>
+        </w:rPr>
+        <w:t xml:space="preserve"> </w:t>
+      </w:r>
+      <w:proofErr w:type="spellStart"/>
+      <w:r>
+        <w:rPr>
+          <w:lang w:val="en-US"/>
+        </w:rPr>
+        <w:t>prvoj</w:t>
+      </w:r>
+      <w:proofErr w:type="spellEnd"/>
+      <w:r>
+        <w:rPr>
+          <w:lang w:val="en-US"/>
+        </w:rPr>
+        <w:t xml:space="preserve"> </w:t>
+      </w:r>
+      <w:proofErr w:type="spellStart"/>
+      <w:r>
+        <w:rPr>
+          <w:lang w:val="en-US"/>
+        </w:rPr>
+        <w:t>polovini</w:t>
+      </w:r>
+      <w:proofErr w:type="spellEnd"/>
+      <w:r>
+        <w:rPr>
+          <w:lang w:val="en-US"/>
+        </w:rPr>
+        <w:t xml:space="preserve"> </w:t>
+      </w:r>
+      <w:proofErr w:type="spellStart"/>
+      <w:r>
+        <w:rPr>
+          <w:lang w:val="en-US"/>
+        </w:rPr>
+        <w:t>maksimalnog</w:t>
+      </w:r>
+      <w:proofErr w:type="spellEnd"/>
+      <w:r>
+        <w:rPr>
+          <w:lang w:val="en-US"/>
+        </w:rPr>
+        <w:t xml:space="preserve"> </w:t>
+      </w:r>
+      <w:proofErr w:type="spellStart"/>
+      <w:r>
+        <w:rPr>
+          <w:lang w:val="en-US"/>
+        </w:rPr>
+        <w:t>broja</w:t>
+      </w:r>
+      <w:proofErr w:type="spellEnd"/>
+      <w:r>
+        <w:rPr>
+          <w:lang w:val="en-US"/>
+        </w:rPr>
+        <w:t xml:space="preserve"> </w:t>
+      </w:r>
+      <w:proofErr w:type="spellStart"/>
+      <w:r>
+        <w:rPr>
+          <w:lang w:val="en-US"/>
+        </w:rPr>
+        <w:t>generacija</w:t>
+      </w:r>
+      <w:proofErr w:type="spellEnd"/>
+      <w:r>
+        <w:rPr>
+          <w:lang w:val="en-US"/>
+        </w:rPr>
+        <w:t xml:space="preserve">, </w:t>
+      </w:r>
+      <w:proofErr w:type="spellStart"/>
+      <w:r>
+        <w:rPr>
+          <w:lang w:val="en-US"/>
+        </w:rPr>
+        <w:t>druga</w:t>
+      </w:r>
+      <w:proofErr w:type="spellEnd"/>
+      <w:r>
+        <w:rPr>
+          <w:lang w:val="en-US"/>
+        </w:rPr>
+        <w:t xml:space="preserve"> </w:t>
+      </w:r>
+      <w:proofErr w:type="spellStart"/>
+      <w:r>
+        <w:rPr>
+          <w:lang w:val="en-US"/>
+        </w:rPr>
+        <w:t>vrednost</w:t>
+      </w:r>
+      <w:proofErr w:type="spellEnd"/>
+      <w:r>
+        <w:rPr>
+          <w:lang w:val="en-US"/>
+        </w:rPr>
+        <w:t xml:space="preserve"> 0.3 </w:t>
+      </w:r>
+      <w:proofErr w:type="spellStart"/>
+      <w:r>
+        <w:rPr>
+          <w:lang w:val="en-US"/>
+        </w:rPr>
+        <w:t>na</w:t>
+      </w:r>
+      <w:proofErr w:type="spellEnd"/>
+      <w:r>
+        <w:rPr>
+          <w:lang w:val="en-US"/>
+        </w:rPr>
+        <w:t xml:space="preserve"> </w:t>
+      </w:r>
+      <w:proofErr w:type="spellStart"/>
+      <w:r>
+        <w:rPr>
+          <w:lang w:val="en-US"/>
+        </w:rPr>
+        <w:t>sledećoj</w:t>
+      </w:r>
+      <w:proofErr w:type="spellEnd"/>
+      <w:r>
+        <w:rPr>
+          <w:lang w:val="en-US"/>
+        </w:rPr>
+        <w:t xml:space="preserve"> </w:t>
+      </w:r>
+      <w:proofErr w:type="spellStart"/>
+      <w:r>
+        <w:rPr>
+          <w:lang w:val="en-US"/>
+        </w:rPr>
+        <w:t>polovini</w:t>
+      </w:r>
+      <w:proofErr w:type="spellEnd"/>
+      <w:r>
+        <w:rPr>
+          <w:lang w:val="en-US"/>
         </w:rPr>
         <w:t xml:space="preserve"> (</w:t>
       </w:r>
-      <w:r>
-        <w:rPr>
-          <w:b/>
-          <w:i/>
-        </w:rPr>
-        <w:t>crossover</w:t>
-      </w:r>
-      <w:r>
-        <w:rPr>
-          <w:b/>
-        </w:rPr>
-        <w:t>)</w:t>
-      </w:r>
-      <w:r>
+      <w:proofErr w:type="spellStart"/>
+      <w:r>
+        <w:rPr>
+          <w:lang w:val="en-US"/>
+        </w:rPr>
+        <w:t>ukupno</w:t>
+      </w:r>
+      <w:proofErr w:type="spellEnd"/>
+      <w:r>
+        <w:rPr>
+          <w:lang w:val="en-US"/>
+        </w:rPr>
         <w:t xml:space="preserve"> </w:t>
       </w:r>
-    </w:p>
-    <w:p>
-      <w:pPr>
-        <w:pStyle w:val="ListParagraph"/>
-        <w:numPr>
-          <w:ilvl w:val="0"/>
-          <w:numId w:val="2"/>
-        </w:numPr>
-        <w:rPr>
-          <w:b/>
-        </w:rPr>
-      </w:pPr>
-      <w:r>
-        <w:rPr>
-          <w:b/>
-        </w:rPr>
-        <w:t>Mutacije</w:t>
-      </w:r>
-    </w:p>
-    <w:p>
-      <w:pPr>
-        <w:pStyle w:val="ListParagraph"/>
-        <w:numPr>
-          <w:ilvl w:val="0"/>
-          <w:numId w:val="2"/>
-        </w:numPr>
-        <w:rPr>
-          <w:b/>
-        </w:rPr>
-      </w:pPr>
-      <w:r>
-        <w:rPr>
-          <w:b/>
-        </w:rPr>
-        <w:t>Formiranje</w:t>
-      </w:r>
-    </w:p>
-    <w:p>
-      <w:r>
-        <w:t>Algoritam se ponavlja dok se ne dođe do maksimalnog broja generacija</w:t>
-      </w:r>
-    </w:p>
-    <w:p>
-      <w:pPr>
-        <w:pStyle w:val="Heading1"/>
-      </w:pPr>
-      <w:r>
-        <w:t>Zaključak</w:t>
-      </w:r>
-    </w:p>
-    <w:p/>
-    <w:p>
-      <w:r>
-        <w:t>Diskutovanje parametara odabranih kao finalni</w:t>
+      <w:proofErr w:type="spellStart"/>
+      <w:r>
+        <w:rPr>
+          <w:lang w:val="en-US"/>
+        </w:rPr>
+        <w:t>četvrtina</w:t>
+      </w:r>
+      <w:proofErr w:type="spellEnd"/>
+      <w:r>
+        <w:rPr>
+          <w:lang w:val="en-US"/>
+        </w:rPr>
+        <w:t xml:space="preserve">) </w:t>
+      </w:r>
+      <w:proofErr w:type="spellStart"/>
+      <w:r>
+        <w:rPr>
+          <w:lang w:val="en-US"/>
+        </w:rPr>
+        <w:t>generacija</w:t>
+      </w:r>
+      <w:proofErr w:type="spellEnd"/>
+      <w:r>
+        <w:rPr>
+          <w:lang w:val="en-US"/>
+        </w:rPr>
+        <w:t xml:space="preserve">, a 0.2 do </w:t>
+      </w:r>
+      <w:proofErr w:type="spellStart"/>
+      <w:r>
+        <w:rPr>
+          <w:lang w:val="en-US"/>
+        </w:rPr>
+        <w:t>kraja</w:t>
+      </w:r>
+      <w:proofErr w:type="spellEnd"/>
+      <w:r>
+        <w:rPr>
+          <w:lang w:val="en-US"/>
+        </w:rPr>
+        <w:t xml:space="preserve">. </w:t>
+      </w:r>
+      <w:proofErr w:type="spellStart"/>
+      <w:r>
+        <w:rPr>
+          <w:lang w:val="en-US"/>
+        </w:rPr>
+        <w:t>Za</w:t>
+      </w:r>
+      <w:proofErr w:type="spellEnd"/>
+      <w:r>
+        <w:rPr>
+          <w:lang w:val="en-US"/>
+        </w:rPr>
+        <w:t xml:space="preserve"> </w:t>
+      </w:r>
+      <w:proofErr w:type="spellStart"/>
+      <w:r>
+        <w:rPr>
+          <w:lang w:val="en-US"/>
+        </w:rPr>
+        <w:t>varijabilnu</w:t>
+      </w:r>
+      <w:proofErr w:type="spellEnd"/>
+      <w:r>
+        <w:rPr>
+          <w:lang w:val="en-US"/>
+        </w:rPr>
+        <w:t xml:space="preserve"> </w:t>
+      </w:r>
+      <w:proofErr w:type="spellStart"/>
+      <w:r>
+        <w:rPr>
+          <w:lang w:val="en-US"/>
+        </w:rPr>
+        <w:t>šansu</w:t>
+      </w:r>
+      <w:proofErr w:type="spellEnd"/>
+      <w:r>
+        <w:rPr>
+          <w:lang w:val="en-US"/>
+        </w:rPr>
+        <w:t xml:space="preserve"> </w:t>
+      </w:r>
+      <w:proofErr w:type="spellStart"/>
+      <w:r>
+        <w:rPr>
+          <w:lang w:val="en-US"/>
+        </w:rPr>
+        <w:t>mutacije</w:t>
+      </w:r>
+      <w:proofErr w:type="spellEnd"/>
+      <w:r>
+        <w:t xml:space="preserve"> odlučili smo se jer se pokazalo da je u prvim iteracijama mnogo bitnije da mutacije unesu diverzitet u populaciju, dok kasnije poboljšanje fitnesa potiče uglavnom od ukrštanja.</w:t>
+      </w:r>
+    </w:p>
+    <w:p>
+      <w:r>
+        <w:t>Rezultat algoritma ogleda se u fitnesu najbolje jedinke u poslednjoj generaciji odnosno pri izlasku iz petlje i uglavnom iznosi (fitnes skorovi).</w:t>
+      </w:r>
+      <w:r>
+        <w:t xml:space="preserve">  TODO</w:t>
+      </w:r>
+    </w:p>
+    <w:p>
+      <w:r>
+        <w:t>Najbolje rešenje do kog smo došli korišćenjem gore navedenih parametara je ____.</w:t>
+      </w:r>
+      <w:r>
+        <w:t xml:space="preserve"> TODO</w:t>
+      </w:r>
+    </w:p>
+    <w:p>
+      <w:r>
+        <w:t>U skladu sa tim da su rešenja prilično slična i uravnotežena, nameće se zaključak da je implementacija genetskog algoritma na ovaj problem dala prihvatljivo i brzo rešenje.</w:t>
       </w:r>
     </w:p>
     <w:p/>
@@ -2115,6 +2899,16 @@
       <w:lang w:val="en-US"/>
     </w:rPr>
   </w:style>
+  <w:style w:type="character" w:styleId="PlaceholderText">
+    <w:name w:val="Placeholder Text"/>
+    <w:basedOn w:val="DefaultParagraphFont"/>
+    <w:uiPriority w:val="99"/>
+    <w:semiHidden/>
+    <w:rsid w:val="00A31A8F"/>
+    <w:rPr>
+      <w:color w:val="808080"/>
+    </w:rPr>
+  </w:style>
 </w:styles>
 </file>
 

</xml_diff>

<commit_message>
docs update and comments
</commit_message>
<xml_diff>
--- a/docs/Raspored_časova_Marko_Sara.docx
+++ b/docs/Raspored_časova_Marko_Sara.docx
@@ -839,7 +839,135 @@
     </w:p>
     <w:p>
       <w:r>
-        <w:t xml:space="preserve">Pri pokretanju programa, podaci se učitavaju iz zadatog fajla. </w:t>
+        <w:t xml:space="preserve">Fajl struktura projekta je sledeća: u folderu </w:t>
+      </w:r>
+      <w:r>
+        <w:rPr>
+          <w:i/>
+        </w:rPr>
+        <w:t>genetic_algorithm</w:t>
+      </w:r>
+      <w:r>
+        <w:t xml:space="preserve"> se nalaze fajlovi </w:t>
+      </w:r>
+      <w:r>
+        <w:rPr>
+          <w:i/>
+        </w:rPr>
+        <w:t>individual.py</w:t>
+      </w:r>
+      <w:r>
+        <w:t xml:space="preserve"> i </w:t>
+      </w:r>
+      <w:r>
+        <w:rPr>
+          <w:i/>
+        </w:rPr>
+        <w:t>generation.py</w:t>
+      </w:r>
+      <w:r>
+        <w:t xml:space="preserve">. U modulu </w:t>
+      </w:r>
+      <w:r>
+        <w:rPr>
+          <w:i/>
+        </w:rPr>
+        <w:t>individual.py</w:t>
+      </w:r>
+      <w:r>
+        <w:t xml:space="preserve"> se nalazi klasa jedinke u okviru koje je njena randomizacija, računanje fitnesa, mutacije i van klase je funkcija za ukrštanje dve jedinke. U </w:t>
+      </w:r>
+      <w:r>
+        <w:rPr>
+          <w:i/>
+        </w:rPr>
+        <w:t>generation.py</w:t>
+      </w:r>
+      <w:r>
+        <w:t xml:space="preserve"> se nalaze funkcije za selekciju, odabir roditelja pri ukrštanju, kreiranje početne generacije i sam „životni ciklus“ odnosno petlja genetskog algoritma. U folderu </w:t>
+      </w:r>
+      <w:r>
+        <w:rPr>
+          <w:i/>
+        </w:rPr>
+        <w:t>structures</w:t>
+      </w:r>
+      <w:r>
+        <w:t xml:space="preserve"> nalazi se klasa koja predstavlja jedan predmet (jednu aktivnost) odnosno pomenuta </w:t>
+      </w:r>
+      <w:r>
+        <w:rPr>
+          <w:i/>
+        </w:rPr>
+        <w:t>Subject</w:t>
+      </w:r>
+      <w:r>
+        <w:t xml:space="preserve"> klasa. U folderu </w:t>
+      </w:r>
+      <w:r>
+        <w:rPr>
+          <w:i/>
+        </w:rPr>
+        <w:t>schedules</w:t>
+      </w:r>
+      <w:r>
+        <w:t xml:space="preserve"> se nalaze rasporedi koje je algoritam generisao. Takođe postoji i </w:t>
+      </w:r>
+      <w:r>
+        <w:rPr>
+          <w:i/>
+        </w:rPr>
+        <w:t>Python</w:t>
+      </w:r>
+      <w:r>
+        <w:t xml:space="preserve"> modul </w:t>
+      </w:r>
+      <w:r>
+        <w:rPr>
+          <w:i/>
+        </w:rPr>
+        <w:t>loader.py</w:t>
+      </w:r>
+      <w:r>
+        <w:t xml:space="preserve"> koji je zadužen za učitavanje ulaznih podataka iz </w:t>
+      </w:r>
+      <w:r>
+        <w:rPr>
+          <w:i/>
+        </w:rPr>
+        <w:t>txt</w:t>
+      </w:r>
+      <w:r>
+        <w:t xml:space="preserve"> fajla (ili alternativno iz stringa kako bi se izbegle greške sa putanjom do fajla).</w:t>
+      </w:r>
+    </w:p>
+    <w:p>
+      <w:pPr>
+        <w:spacing w:after="360"/>
+      </w:pPr>
+      <w:r>
+        <w:t>Pri pokretanju programa</w:t>
+      </w:r>
+      <w:r>
+        <w:t xml:space="preserve"> (</w:t>
+      </w:r>
+      <w:r>
+        <w:rPr>
+          <w:i/>
+        </w:rPr>
+        <w:t>main.py</w:t>
+      </w:r>
+      <w:r>
+        <w:t>)</w:t>
+      </w:r>
+      <w:r>
+        <w:t>, podaci se učitavaju iz zadatog</w:t>
+      </w:r>
+      <w:r>
+        <w:t xml:space="preserve"> ulaznog</w:t>
+      </w:r>
+      <w:r>
+        <w:t xml:space="preserve"> fajla. </w:t>
       </w:r>
       <w:r>
         <w:t xml:space="preserve">Svako predavanje ili vežbe su predstavljeni klasom </w:t>
@@ -890,7 +1018,7 @@
         <w:t xml:space="preserve">mesta od po 15 minuta će da zauzme). </w:t>
       </w:r>
       <w:r>
-        <w:t xml:space="preserve">Predavanja i vežbe se čuvaju kao objekti </w:t>
+        <w:t xml:space="preserve">Predavanja i vežbe se čuvaju kao </w:t>
       </w:r>
       <w:r>
         <w:rPr>
@@ -899,16 +1027,23 @@
         <w:t>Subject</w:t>
       </w:r>
       <w:r>
-        <w:t xml:space="preserve"> i učitavaju u listu, pri čemu je indeks svakog elementa u listi ujedno indeks tog predmeta. Sem aktivnosti, iz fajla se učitava i broj učionica koje su na raspolaganju. Učionice se čuvaju u rečniku, gde je ključ indeks učionice a vrednost je naziv te učionice ili prostorije.</w:t>
-      </w:r>
-    </w:p>
-    <w:p>
-      <w:pPr>
-        <w:rPr>
-          <w:i/>
-        </w:rPr>
-      </w:pPr>
-      <w:r>
+        <w:t xml:space="preserve"> </w:t>
+      </w:r>
+      <w:r>
+        <w:t xml:space="preserve">objekti </w:t>
+      </w:r>
+      <w:r>
+        <w:t>i učitavaju u listu, pri čemu je indeks svakog elementa u listi ujedno indeks tog predmeta. Sem aktivnosti, iz fajla se učitava i broj učionica koje su na raspolaganju. Učionice se čuvaju u rečniku, gde je ključ indeks učionice a vrednost je naziv te učionice ili prostorije.</w:t>
+      </w:r>
+    </w:p>
+    <w:p>
+      <w:pPr>
+        <w:rPr>
+          <w:i/>
+        </w:rPr>
+      </w:pPr>
+      <w:r>
+        <w:lastRenderedPageBreak/>
         <w:t>G</w:t>
       </w:r>
       <w:r>
@@ -1028,7 +1163,6 @@
     </w:p>
     <w:p>
       <w:r>
-        <w:lastRenderedPageBreak/>
         <w:t>Jedinka</w:t>
       </w:r>
       <w:r>
@@ -1051,6 +1185,7 @@
           <w:ilvl w:val="0"/>
           <w:numId w:val="1"/>
         </w:numPr>
+        <w:spacing w:after="60"/>
       </w:pPr>
       <w:r>
         <w:rPr>
@@ -1082,6 +1217,7 @@
     </w:p>
     <w:p>
       <w:pPr>
+        <w:spacing w:after="60"/>
         <w:ind w:left="720" w:firstLine="720"/>
         <w:rPr>
           <w:rFonts w:eastAsiaTheme="minorEastAsia"/>
@@ -1322,7 +1458,7 @@
     </w:p>
     <w:p>
       <w:pPr>
-        <w:spacing w:before="120"/>
+        <w:spacing w:before="120" w:after="80"/>
         <w:ind w:firstLine="720"/>
         <w:rPr>
           <w:rFonts w:eastAsiaTheme="minorEastAsia"/>
@@ -1585,7 +1721,7 @@
     </w:p>
     <w:p>
       <w:pPr>
-        <w:spacing w:after="0"/>
+        <w:spacing w:after="80"/>
         <w:ind w:firstLine="720"/>
       </w:pPr>
       <w:r>
@@ -1602,7 +1738,22 @@
         <w:t xml:space="preserve">funkcija </w:t>
       </w:r>
       <w:r>
-        <w:t>služi da odredimo koje jedinke su bolje od drugih. U našoj implementaciji, fitness funkcija se sastoji od 2 dela: prvi deo</w:t>
+        <w:t xml:space="preserve">služi da odredimo koje jedinke su bolje od drugih. U našoj implementaciji, </w:t>
+      </w:r>
+      <w:r>
+        <w:rPr>
+          <w:i/>
+        </w:rPr>
+        <w:t>calculate_</w:t>
+      </w:r>
+      <w:r>
+        <w:rPr>
+          <w:i/>
+        </w:rPr>
+        <w:t>fitness</w:t>
+      </w:r>
+      <w:r>
+        <w:t xml:space="preserve"> funkcija se sastoji od 2 dela: prvi deo</w:t>
       </w:r>
       <w:r>
         <w:t xml:space="preserve"> proverava validnost rasporeda (preklapanje aktivnosti, pauze pre i posle)</w:t>
@@ -1651,6 +1802,7 @@
         <w:rPr>
           <w:b/>
         </w:rPr>
+        <w:lastRenderedPageBreak/>
         <w:t>Selekcija</w:t>
       </w:r>
       <w:r>
@@ -1660,7 +1812,12 @@
         <w:t xml:space="preserve"> </w:t>
       </w:r>
       <w:r>
-        <w:t xml:space="preserve">odnosno izbor jedinki koje čine sledeću generaciju implementirana je kroz elitizam. Elitizam podrazumeva da postoji podela između roditeljske populacije i populacije dece. Iz roditeljske populacije u sledeću </w:t>
+        <w:t>odnosno izbor jedinki k</w:t>
+      </w:r>
+      <w:bookmarkStart w:id="0" w:name="_GoBack"/>
+      <w:bookmarkEnd w:id="0"/>
+      <w:r>
+        <w:t xml:space="preserve">oje čine sledeću generaciju implementirana je kroz elitizam. Elitizam podrazumeva da postoji podela između roditeljske populacije i populacije dece. Iz roditeljske populacije u sledeću </w:t>
       </w:r>
       <w:r>
         <w:t xml:space="preserve">prelazi samo </w:t>
@@ -1720,7 +1877,6 @@
         <w:rPr>
           <w:i/>
         </w:rPr>
-        <w:lastRenderedPageBreak/>
         <w:t>three-way crossover</w:t>
       </w:r>
       <w:r>
@@ -1765,7 +1921,7 @@
     </w:p>
     <w:p>
       <w:pPr>
-        <w:spacing w:after="360"/>
+        <w:spacing w:after="240"/>
         <w:ind w:firstLine="720"/>
       </w:pPr>
       <w:r>
@@ -1902,7 +2058,19 @@
         <w:t>najbolje</w:t>
       </w:r>
       <w:r>
-        <w:t xml:space="preserve"> jedinke u populaciji) za koje se smatra da je optimalno.</w:t>
+        <w:t xml:space="preserve"> jedinke u populaciji) za koje se smatra da je </w:t>
+      </w:r>
+      <w:r>
+        <w:t xml:space="preserve">dovoljno blizu </w:t>
+      </w:r>
+      <w:r>
+        <w:t>optimalno</w:t>
+      </w:r>
+      <w:r>
+        <w:t>m</w:t>
+      </w:r>
+      <w:r>
+        <w:t>.</w:t>
       </w:r>
     </w:p>
     <w:p>
@@ -2238,7 +2406,14 @@
         <w:rPr>
           <w:lang w:val="en-US"/>
         </w:rPr>
-        <w:t xml:space="preserve"> (</w:t>
+        <w:t xml:space="preserve"> </w:t>
+      </w:r>
+      <w:r>
+        <w:rPr>
+          <w:lang w:val="en-US"/>
+        </w:rPr>
+        <w:lastRenderedPageBreak/>
+        <w:t>(</w:t>
       </w:r>
       <w:proofErr w:type="spellStart"/>
       <w:r>
@@ -2361,17 +2536,19 @@
         <w:rPr>
           <w:i/>
         </w:rPr>
+        <w:t>calculate_</w:t>
+      </w:r>
+      <w:r>
+        <w:rPr>
+          <w:i/>
+        </w:rPr>
         <w:t>fitness</w:t>
       </w:r>
       <w:r>
         <w:t xml:space="preserve"> funkcije. Bazirano samo na kriterijumu optimlanosti, dobijaju se rešenja odnosno rasporedi u kojima je većina blokova (odnosno učionica) sasvim prazna, dok je nekoliko njih puno od početka do kraja radnog vremena. Zdravorazumski, to rešenje ne može biti optimalno jer se na taj način nepotrebno troše resursi, odnosno ne koriste se sve učionice koje su na raspolaganju. </w:t>
       </w:r>
       <w:r>
-        <w:t xml:space="preserve">Zbog toga smo uveli penale odnosno „kazne“ </w:t>
-      </w:r>
-      <w:r>
-        <w:lastRenderedPageBreak/>
-        <w:t>za prazne učionice. Prema zadatom kriterijumu optimalnosti gde se gleda samo proizvod vremena pre početka i nakon kraja časova, bolje se rangira primer u kome je jedna učionica gusto zauzeta od ujutru do uveče, a druga ima jedno kratko predavanje ili vežbe, nego primer u kome su te aktivnosti ravnomerno podeljenje između ove dve učionice (2 bloka). Iz sličnih razloga kao i ocenjivanje praznih učionca, odlučili smo da tražimo rešenje koje će pokušati da ravnomerno rasporedi časove na sve d</w:t>
+        <w:t>Zbog toga smo uveli penale odnosno „kazne“ za prazne učionice. Prema zadatom kriterijumu optimalnosti gde se gleda samo proizvod vremena pre početka i nakon kraja časova, bolje se rangira primer u kome je jedna učionica gusto zauzeta od ujutru do uveče, a druga ima jedno kratko predavanje ili vežbe, nego primer u kome su te aktivnosti ravnomerno podeljenje između ove dve učionice (2 bloka). Iz sličnih razloga kao i ocenjivanje praznih učionca, odlučili smo da tražimo rešenje koje će pokušati da ravnomerno rasporedi časove na sve d</w:t>
       </w:r>
       <w:r>
         <w:t xml:space="preserve">ostupne učionice i dane. Te uravnoteđene slučajeve smo pospešili </w:t>
@@ -2439,7 +2616,37 @@
         <w:rPr>
           <w:rFonts w:ascii="Cambria Math" w:hAnsi="Cambria Math"/>
         </w:rPr>
-        <w:t xml:space="preserve">1 129 725.00, </w:t>
+        <w:t>1</w:t>
+      </w:r>
+      <w:r>
+        <w:rPr>
+          <w:rFonts w:ascii="Cambria Math" w:hAnsi="Cambria Math"/>
+        </w:rPr>
+        <w:t xml:space="preserve"> </w:t>
+      </w:r>
+      <w:r>
+        <w:rPr>
+          <w:rFonts w:ascii="Cambria Math" w:hAnsi="Cambria Math"/>
+        </w:rPr>
+        <w:t>202</w:t>
+      </w:r>
+      <w:r>
+        <w:rPr>
+          <w:rFonts w:ascii="Cambria Math" w:hAnsi="Cambria Math"/>
+        </w:rPr>
+        <w:t xml:space="preserve"> </w:t>
+      </w:r>
+      <w:r>
+        <w:rPr>
+          <w:rFonts w:ascii="Cambria Math" w:hAnsi="Cambria Math"/>
+        </w:rPr>
+        <w:t>850</w:t>
+      </w:r>
+      <w:r>
+        <w:rPr>
+          <w:rFonts w:ascii="Cambria Math" w:hAnsi="Cambria Math"/>
+        </w:rPr>
+        <w:t xml:space="preserve">.00, </w:t>
       </w:r>
       <w:r>
         <w:rPr>
@@ -2475,19 +2682,25 @@
         <w:rPr>
           <w:rFonts w:ascii="Cambria Math" w:hAnsi="Cambria Math"/>
         </w:rPr>
-        <w:t>119</w:t>
-      </w:r>
-      <w:r>
-        <w:rPr>
-          <w:rFonts w:ascii="Cambria Math" w:hAnsi="Cambria Math"/>
-        </w:rPr>
-        <w:t xml:space="preserve"> </w:t>
-      </w:r>
-      <w:r>
-        <w:rPr>
-          <w:rFonts w:ascii="Cambria Math" w:hAnsi="Cambria Math"/>
-        </w:rPr>
-        <w:t>375.00</w:t>
+        <w:t>052</w:t>
+      </w:r>
+      <w:r>
+        <w:rPr>
+          <w:rFonts w:ascii="Cambria Math" w:hAnsi="Cambria Math"/>
+        </w:rPr>
+        <w:t xml:space="preserve"> </w:t>
+      </w:r>
+      <w:r>
+        <w:rPr>
+          <w:rFonts w:ascii="Cambria Math" w:hAnsi="Cambria Math"/>
+        </w:rPr>
+        <w:t>100</w:t>
+      </w:r>
+      <w:r>
+        <w:rPr>
+          <w:rFonts w:ascii="Cambria Math" w:hAnsi="Cambria Math"/>
+        </w:rPr>
+        <w:t>.00</w:t>
       </w:r>
       <w:r>
         <w:rPr>
@@ -2511,6 +2724,120 @@
         <w:rPr>
           <w:rFonts w:ascii="Cambria Math" w:hAnsi="Cambria Math"/>
         </w:rPr>
+        <w:t>170</w:t>
+      </w:r>
+      <w:r>
+        <w:rPr>
+          <w:rFonts w:ascii="Cambria Math" w:hAnsi="Cambria Math"/>
+        </w:rPr>
+        <w:t xml:space="preserve"> </w:t>
+      </w:r>
+      <w:r>
+        <w:rPr>
+          <w:rFonts w:ascii="Cambria Math" w:hAnsi="Cambria Math"/>
+        </w:rPr>
+        <w:t>675</w:t>
+      </w:r>
+      <w:r>
+        <w:rPr>
+          <w:rFonts w:ascii="Cambria Math" w:hAnsi="Cambria Math"/>
+        </w:rPr>
+        <w:t>.00</w:t>
+      </w:r>
+      <w:r>
+        <w:rPr>
+          <w:rFonts w:ascii="Cambria Math" w:hAnsi="Cambria Math"/>
+        </w:rPr>
+        <w:t xml:space="preserve">, </w:t>
+      </w:r>
+      <w:r>
+        <w:rPr>
+          <w:rFonts w:ascii="Cambria Math" w:hAnsi="Cambria Math"/>
+        </w:rPr>
+        <w:t>1</w:t>
+      </w:r>
+      <w:r>
+        <w:rPr>
+          <w:rFonts w:ascii="Cambria Math" w:hAnsi="Cambria Math"/>
+        </w:rPr>
+        <w:t xml:space="preserve"> </w:t>
+      </w:r>
+      <w:r>
+        <w:rPr>
+          <w:rFonts w:ascii="Cambria Math" w:hAnsi="Cambria Math"/>
+        </w:rPr>
+        <w:t>137 15</w:t>
+      </w:r>
+      <w:r>
+        <w:rPr>
+          <w:rFonts w:ascii="Cambria Math" w:hAnsi="Cambria Math"/>
+        </w:rPr>
+        <w:t>0.00</w:t>
+      </w:r>
+      <w:r>
+        <w:rPr>
+          <w:rFonts w:ascii="Cambria Math" w:hAnsi="Cambria Math"/>
+        </w:rPr>
+        <w:t xml:space="preserve">, </w:t>
+      </w:r>
+      <w:r>
+        <w:rPr>
+          <w:rFonts w:ascii="Cambria Math" w:hAnsi="Cambria Math"/>
+        </w:rPr>
+        <w:t>1</w:t>
+      </w:r>
+      <w:r>
+        <w:rPr>
+          <w:rFonts w:ascii="Cambria Math" w:hAnsi="Cambria Math"/>
+        </w:rPr>
+        <w:t xml:space="preserve"> </w:t>
+      </w:r>
+      <w:r>
+        <w:rPr>
+          <w:rFonts w:ascii="Cambria Math" w:hAnsi="Cambria Math"/>
+        </w:rPr>
+        <w:t>152</w:t>
+      </w:r>
+      <w:r>
+        <w:rPr>
+          <w:rFonts w:ascii="Cambria Math" w:hAnsi="Cambria Math"/>
+        </w:rPr>
+        <w:t xml:space="preserve"> </w:t>
+      </w:r>
+      <w:r>
+        <w:rPr>
+          <w:rFonts w:ascii="Cambria Math" w:hAnsi="Cambria Math"/>
+        </w:rPr>
+        <w:t>22</w:t>
+      </w:r>
+      <w:r>
+        <w:rPr>
+          <w:rFonts w:ascii="Cambria Math" w:hAnsi="Cambria Math"/>
+        </w:rPr>
+        <w:t>5.00</w:t>
+      </w:r>
+      <w:r>
+        <w:rPr>
+          <w:rFonts w:ascii="Cambria Math" w:hAnsi="Cambria Math"/>
+        </w:rPr>
+        <w:t xml:space="preserve">, </w:t>
+      </w:r>
+      <w:r>
+        <w:rPr>
+          <w:rFonts w:ascii="Cambria Math" w:hAnsi="Cambria Math"/>
+        </w:rPr>
+        <w:t>1</w:t>
+      </w:r>
+      <w:r>
+        <w:rPr>
+          <w:rFonts w:ascii="Cambria Math" w:hAnsi="Cambria Math"/>
+        </w:rPr>
+        <w:t xml:space="preserve"> </w:t>
+      </w:r>
+      <w:r>
+        <w:rPr>
+          <w:rFonts w:ascii="Cambria Math" w:hAnsi="Cambria Math"/>
+        </w:rPr>
         <w:t>183</w:t>
       </w:r>
       <w:r>
@@ -2523,13 +2850,22 @@
         <w:rPr>
           <w:rFonts w:ascii="Cambria Math" w:hAnsi="Cambria Math"/>
         </w:rPr>
-        <w:t>500.00</w:t>
-      </w:r>
-      <w:r>
-        <w:rPr>
-          <w:rFonts w:ascii="Cambria Math" w:hAnsi="Cambria Math"/>
-        </w:rPr>
-        <w:t xml:space="preserve">, </w:t>
+        <w:t>50</w:t>
+      </w:r>
+      <w:r>
+        <w:rPr>
+          <w:rFonts w:ascii="Cambria Math" w:hAnsi="Cambria Math"/>
+        </w:rPr>
+        <w:t>0.00</w:t>
+      </w:r>
+      <w:r>
+        <w:t>).</w:t>
+      </w:r>
+      <w:r>
+        <w:t xml:space="preserve"> </w:t>
+      </w:r>
+      <w:r>
+        <w:t xml:space="preserve">Najbolje rešenje do kog smo došli korišćenjem gore navedenih parametara je </w:t>
       </w:r>
       <w:r>
         <w:rPr>
@@ -2547,117 +2883,6 @@
         <w:rPr>
           <w:rFonts w:ascii="Cambria Math" w:hAnsi="Cambria Math"/>
         </w:rPr>
-        <w:t>052</w:t>
-      </w:r>
-      <w:r>
-        <w:rPr>
-          <w:rFonts w:ascii="Cambria Math" w:hAnsi="Cambria Math"/>
-        </w:rPr>
-        <w:t xml:space="preserve"> </w:t>
-      </w:r>
-      <w:r>
-        <w:rPr>
-          <w:rFonts w:ascii="Cambria Math" w:hAnsi="Cambria Math"/>
-        </w:rPr>
-        <w:t>100.00</w:t>
-      </w:r>
-      <w:r>
-        <w:rPr>
-          <w:rFonts w:ascii="Cambria Math" w:hAnsi="Cambria Math"/>
-        </w:rPr>
-        <w:t xml:space="preserve">, </w:t>
-      </w:r>
-      <w:r>
-        <w:rPr>
-          <w:rFonts w:ascii="Cambria Math" w:hAnsi="Cambria Math"/>
-        </w:rPr>
-        <w:t>1</w:t>
-      </w:r>
-      <w:r>
-        <w:rPr>
-          <w:rFonts w:ascii="Cambria Math" w:hAnsi="Cambria Math"/>
-        </w:rPr>
-        <w:t xml:space="preserve"> </w:t>
-      </w:r>
-      <w:r>
-        <w:rPr>
-          <w:rFonts w:ascii="Cambria Math" w:hAnsi="Cambria Math"/>
-        </w:rPr>
-        <w:t>170</w:t>
-      </w:r>
-      <w:r>
-        <w:rPr>
-          <w:rFonts w:ascii="Cambria Math" w:hAnsi="Cambria Math"/>
-        </w:rPr>
-        <w:t xml:space="preserve"> </w:t>
-      </w:r>
-      <w:r>
-        <w:rPr>
-          <w:rFonts w:ascii="Cambria Math" w:hAnsi="Cambria Math"/>
-        </w:rPr>
-        <w:t>675.00</w:t>
-      </w:r>
-      <w:r>
-        <w:rPr>
-          <w:rFonts w:ascii="Cambria Math" w:hAnsi="Cambria Math"/>
-        </w:rPr>
-        <w:t xml:space="preserve">, </w:t>
-      </w:r>
-      <w:r>
-        <w:rPr>
-          <w:rFonts w:ascii="Cambria Math" w:hAnsi="Cambria Math"/>
-        </w:rPr>
-        <w:t>1</w:t>
-      </w:r>
-      <w:r>
-        <w:rPr>
-          <w:rFonts w:ascii="Cambria Math" w:hAnsi="Cambria Math"/>
-        </w:rPr>
-        <w:t xml:space="preserve"> </w:t>
-      </w:r>
-      <w:r>
-        <w:rPr>
-          <w:rFonts w:ascii="Cambria Math" w:hAnsi="Cambria Math"/>
-        </w:rPr>
-        <w:t>137</w:t>
-      </w:r>
-      <w:r>
-        <w:rPr>
-          <w:rFonts w:ascii="Cambria Math" w:hAnsi="Cambria Math"/>
-        </w:rPr>
-        <w:t xml:space="preserve"> </w:t>
-      </w:r>
-      <w:r>
-        <w:rPr>
-          <w:rFonts w:ascii="Cambria Math" w:hAnsi="Cambria Math"/>
-        </w:rPr>
-        <w:t>150.00</w:t>
-      </w:r>
-      <w:r>
-        <w:t>).</w:t>
-      </w:r>
-      <w:r>
-        <w:t xml:space="preserve"> </w:t>
-      </w:r>
-      <w:r>
-        <w:t xml:space="preserve">Najbolje rešenje do kog smo došli korišćenjem gore navedenih parametara je </w:t>
-      </w:r>
-      <w:r>
-        <w:rPr>
-          <w:rFonts w:ascii="Cambria Math" w:hAnsi="Cambria Math"/>
-        </w:rPr>
-        <w:t>1</w:t>
-      </w:r>
-      <w:r>
-        <w:rPr>
-          <w:rFonts w:ascii="Cambria Math" w:hAnsi="Cambria Math"/>
-        </w:rPr>
-        <w:t xml:space="preserve"> </w:t>
-      </w:r>
-      <w:r>
-        <w:rPr>
-          <w:rFonts w:ascii="Cambria Math" w:hAnsi="Cambria Math"/>
-        </w:rPr>
         <w:t>210</w:t>
       </w:r>
       <w:r>
@@ -2666,8 +2891,6 @@
         </w:rPr>
         <w:t xml:space="preserve"> </w:t>
       </w:r>
-      <w:bookmarkStart w:id="0" w:name="_GoBack"/>
-      <w:bookmarkEnd w:id="0"/>
       <w:r>
         <w:rPr>
           <w:rFonts w:ascii="Cambria Math" w:hAnsi="Cambria Math"/>
@@ -2789,7 +3012,13 @@
     </w:p>
     <w:p>
       <w:r>
-        <w:t>U skladu sa tim da su rešenja prilično slična i uravnotežena, nameće se zaključak da je implementacija genetskog algoritma na ovaj problem d</w:t>
+        <w:t xml:space="preserve">U skladu sa tim da su rešenja </w:t>
+      </w:r>
+      <w:r>
+        <w:t xml:space="preserve">međusobno </w:t>
+      </w:r>
+      <w:r>
+        <w:t>prilično slična i uravnotežena, nameće se zaključak da je implementacija genetskog algoritma na ovaj problem d</w:t>
       </w:r>
       <w:r>
         <w:t>ala prihvatljivo i brzo rešenje.</w:t>
@@ -3970,7 +4199,7 @@
 </file>
 
 <file path=customXml/itemProps1.xml><?xml version="1.0" encoding="utf-8"?>
-<ds:datastoreItem xmlns:ds="http://schemas.openxmlformats.org/officeDocument/2006/customXml" ds:itemID="{3B1DE576-D9A6-45EE-BFE9-E66EE531F4FB}">
+<ds:datastoreItem xmlns:ds="http://schemas.openxmlformats.org/officeDocument/2006/customXml" ds:itemID="{70E675C2-9E22-4389-8868-F47B01895C3C}">
   <ds:schemaRefs>
     <ds:schemaRef ds:uri="http://schemas.openxmlformats.org/officeDocument/2006/bibliography"/>
   </ds:schemaRefs>

</xml_diff>